<commit_message>
Implemented reading from .xlsx file as configuration file
</commit_message>
<xml_diff>
--- a/TEST-1.docx
+++ b/TEST-1.docx
@@ -19,7 +19,7 @@
           <w:color w:val="8EABDB" w:themeColor="accent1" w:themeTint="99"/>
           <w:sz w:val="24"/>
         </w:rPr>
-        <w:t xml:space="preserve">TEST COMPANY</w:t>
+        <w:t xml:space="preserve">XLSX TEST COMPANY</w:t>
       </w:r>
       <w:r>
         <w:rPr>
@@ -84,7 +84,7 @@
           <w:sz w:val="18"/>
           <w:highlight w:val="none"/>
         </w:rPr>
-        <w:t xml:space="preserve">01234567</w:t>
+        <w:t xml:space="preserve">1234567</w:t>
         <w:br/>
       </w:r>
       <w:r>
@@ -1966,7 +1966,7 @@
               <w:rFonts w:ascii="Inconsolata" w:hAnsi="Inconsolata" w:cs="Inconsolata" w:eastAsia="Inconsolata"/>
               <w:sz w:val="12"/>
             </w:rPr>
-            <w:t xml:space="preserve">TEST COMPANY</w:t>
+            <w:t xml:space="preserve">XLSX TEST COMPANY</w:t>
           </w:r>
           <w:r>
             <w:rPr>
@@ -2182,7 +2182,7 @@
               <w:rFonts w:ascii="Inconsolata" w:hAnsi="Inconsolata" w:cs="Inconsolata" w:eastAsia="Inconsolata"/>
               <w:sz w:val="12"/>
             </w:rPr>
-            <w:t xml:space="preserve">Company ID: 01234567</w:t>
+            <w:t xml:space="preserve">Company ID: 1234567</w:t>
           </w:r>
           <w:r>
             <w:rPr>

</xml_diff>